<commit_message>
Change in getpass document
</commit_message>
<xml_diff>
--- a/GETPASS.docx
+++ b/GETPASS.docx
@@ -433,7 +433,7 @@
               </w:tabs>
               <w:bidi/>
               <w:rPr>
-                <w:rFonts w:asciiTheme="majorBidi" w:hAnsiTheme="majorBidi" w:cstheme="majorBidi"/>
+                <w:rFonts w:asciiTheme="minorBidi" w:hAnsiTheme="minorBidi" w:cstheme="minorBidi"/>
                 <w:b/>
                 <w:bCs/>
                 <w:sz w:val="32"/>
@@ -443,7 +443,7 @@
             </w:pPr>
             <w:r>
               <w:rPr>
-                <w:rFonts w:asciiTheme="majorBidi" w:hAnsiTheme="majorBidi" w:cstheme="majorBidi" w:hint="cs"/>
+                <w:rFonts w:asciiTheme="minorBidi" w:hAnsiTheme="minorBidi" w:cstheme="minorBidi"/>
                 <w:b/>
                 <w:bCs/>
                 <w:sz w:val="30"/>
@@ -451,31 +451,7 @@
                 <w:rtl/>
                 <w:lang w:bidi="ar-EG"/>
               </w:rPr>
-              <w:t>(</w:t>
-            </w:r>
-            <w:r>
-              <w:rPr>
-                <w:rFonts w:asciiTheme="majorBidi" w:hAnsiTheme="majorBidi" w:cstheme="majorBidi" w:hint="cs"/>
-                <w:b/>
-                <w:bCs/>
-                <w:sz w:val="30"/>
-                <w:szCs w:val="30"/>
-                <w:rtl/>
-                <w:lang w:bidi="ar-EG"/>
-              </w:rPr>
-              <w:t>الزائر1</w:t>
-            </w:r>
-            <w:r>
-              <w:rPr>
-                <w:rFonts w:asciiTheme="majorBidi" w:hAnsiTheme="majorBidi" w:cstheme="majorBidi" w:hint="cs"/>
-                <w:b/>
-                <w:bCs/>
-                <w:sz w:val="30"/>
-                <w:szCs w:val="30"/>
-                <w:rtl/>
-                <w:lang w:bidi="ar-EG"/>
-              </w:rPr>
-              <w:t>)</w:t>
+              <w:t>(الزائر1)</w:t>
             </w:r>
           </w:p>
         </w:tc>
@@ -706,7 +682,7 @@
             </w:pPr>
             <w:r>
               <w:rPr>
-                <w:rFonts w:asciiTheme="majorBidi" w:hAnsiTheme="majorBidi" w:cstheme="majorBidi" w:hint="cs"/>
+                <w:rFonts w:asciiTheme="minorBidi" w:hAnsiTheme="minorBidi" w:cstheme="minorBidi"/>
                 <w:b/>
                 <w:bCs/>
                 <w:sz w:val="30"/>
@@ -714,31 +690,7 @@
                 <w:rtl/>
                 <w:lang w:bidi="ar-EG"/>
               </w:rPr>
-              <w:t>(</w:t>
-            </w:r>
-            <w:r>
-              <w:rPr>
-                <w:rFonts w:asciiTheme="majorBidi" w:hAnsiTheme="majorBidi" w:cstheme="majorBidi" w:hint="cs"/>
-                <w:b/>
-                <w:bCs/>
-                <w:sz w:val="30"/>
-                <w:szCs w:val="30"/>
-                <w:rtl/>
-                <w:lang w:bidi="ar-EG"/>
-              </w:rPr>
-              <w:t>الزائر2</w:t>
-            </w:r>
-            <w:r>
-              <w:rPr>
-                <w:rFonts w:asciiTheme="majorBidi" w:hAnsiTheme="majorBidi" w:cstheme="majorBidi" w:hint="cs"/>
-                <w:b/>
-                <w:bCs/>
-                <w:sz w:val="30"/>
-                <w:szCs w:val="30"/>
-                <w:rtl/>
-                <w:lang w:bidi="ar-EG"/>
-              </w:rPr>
-              <w:t>)</w:t>
+              <w:t>(الزائر2)</w:t>
             </w:r>
           </w:p>
         </w:tc>
@@ -1097,7 +1049,7 @@
               </w:tabs>
               <w:bidi/>
               <w:rPr>
-                <w:rFonts w:asciiTheme="majorBidi" w:hAnsiTheme="majorBidi" w:cstheme="majorBidi"/>
+                <w:rFonts w:asciiTheme="minorBidi" w:hAnsiTheme="minorBidi" w:cstheme="minorBidi"/>
                 <w:b/>
                 <w:bCs/>
                 <w:sz w:val="30"/>
@@ -1107,7 +1059,7 @@
             </w:pPr>
             <w:r>
               <w:rPr>
-                <w:rFonts w:asciiTheme="majorBidi" w:hAnsiTheme="majorBidi" w:cstheme="majorBidi" w:hint="cs"/>
+                <w:rFonts w:asciiTheme="minorBidi" w:hAnsiTheme="minorBidi" w:cstheme="minorBidi"/>
                 <w:b/>
                 <w:bCs/>
                 <w:sz w:val="30"/>
@@ -1209,17 +1161,17 @@
               </w:tabs>
               <w:bidi/>
               <w:rPr>
-                <w:rFonts w:asciiTheme="majorBidi" w:hAnsiTheme="majorBidi" w:cstheme="majorBidi"/>
-                <w:b/>
-                <w:bCs/>
-                <w:sz w:val="30"/>
-                <w:szCs w:val="30"/>
-                <w:rtl/>
-              </w:rPr>
-            </w:pPr>
-            <w:r>
-              <w:rPr>
-                <w:rFonts w:asciiTheme="majorBidi" w:hAnsiTheme="majorBidi" w:cstheme="majorBidi" w:hint="cs"/>
+                <w:rFonts w:asciiTheme="minorBidi" w:hAnsiTheme="minorBidi" w:cstheme="minorBidi"/>
+                <w:b/>
+                <w:bCs/>
+                <w:sz w:val="30"/>
+                <w:szCs w:val="30"/>
+                <w:rtl/>
+              </w:rPr>
+            </w:pPr>
+            <w:r>
+              <w:rPr>
+                <w:rFonts w:asciiTheme="minorBidi" w:hAnsiTheme="minorBidi" w:cstheme="minorBidi"/>
                 <w:b/>
                 <w:bCs/>
                 <w:sz w:val="30"/>
@@ -3014,27 +2966,7 @@
                 <w:sz w:val="16"/>
                 <w:szCs w:val="16"/>
               </w:rPr>
-              <w:t>[</w:t>
-            </w:r>
-            <w:r>
-              <w:rPr>
-                <w:rFonts w:asciiTheme="minorBidi" w:hAnsiTheme="minorBidi" w:cstheme="minorBidi"/>
-                <w:b/>
-                <w:bCs/>
-                <w:sz w:val="16"/>
-                <w:szCs w:val="16"/>
-              </w:rPr>
-              <w:t>m</w:t>
-            </w:r>
-            <w:r>
-              <w:rPr>
-                <w:rFonts w:asciiTheme="minorBidi" w:hAnsiTheme="minorBidi" w:cstheme="minorBidi"/>
-                <w:b/>
-                <w:bCs/>
-                <w:sz w:val="16"/>
-                <w:szCs w:val="16"/>
-              </w:rPr>
-              <w:t>]</w:t>
+              <w:t>[m]</w:t>
             </w:r>
           </w:p>
         </w:tc>

</xml_diff>